<commit_message>
feat: Update chuong 3
</commit_message>
<xml_diff>
--- a/chuong12/cnw12.docx
+++ b/chuong12/cnw12.docx
@@ -26,8 +26,21 @@
       <w:pPr>
         <w:jc w:val="both"/>
       </w:pPr>
-      <w:r>
-        <w:t>Quan sát cửa sổ Header xuất hiện.</w:t>
+    </w:p>
+    <w:p>
+      <w:pPr>
+        <w:jc w:val="both"/>
+        <w:rPr>
+          <w:b/>
+          <w:bCs/>
+        </w:rPr>
+      </w:pPr>
+      <w:r>
+        <w:rPr>
+          <w:b/>
+          <w:bCs/>
+        </w:rPr>
+        <w:t>A. Ảnh chụp màn hình Kết quả (Trình duyệt Web):</w:t>
       </w:r>
     </w:p>
     <w:p>
@@ -35,6 +48,9 @@
         <w:jc w:val="center"/>
       </w:pPr>
       <w:r>
+        <w:rPr>
+          <w:noProof/>
+        </w:rPr>
         <w:drawing>
           <wp:inline distT="0" distB="0" distL="0" distR="0" wp14:anchorId="7DD0BB26" wp14:editId="06274A0C">
             <wp:extent cx="5943600" cy="3343910"/>
@@ -82,7 +98,19 @@
         <w:jc w:val="both"/>
       </w:pPr>
       <w:r>
-        <w:t>Sau khi quan sát cửa sổ Header, ta thu được như sau:</w:t>
+        <w:rPr>
+          <w:b/>
+          <w:bCs/>
+        </w:rPr>
+        <w:t>B. Thông tin trích xuất:</w:t>
+      </w:r>
+    </w:p>
+    <w:p>
+      <w:pPr>
+        <w:jc w:val="both"/>
+      </w:pPr>
+      <w:r>
+        <w:t>Nhìn vào cửa sổ "Headers" (Phần 2, TODO 6), tìm và chép lại chính xác 3 thông tin sau:</w:t>
       </w:r>
     </w:p>
     <w:p>
@@ -153,20 +181,25 @@
           <w:b/>
           <w:bCs/>
         </w:rPr>
-        <w:t xml:space="preserve">Câu hỏi phản biện: </w:t>
+        <w:t>Câu hỏi</w:t>
+      </w:r>
+      <w:r>
+        <w:rPr>
+          <w:b/>
+          <w:bCs/>
+        </w:rPr>
+        <w:t xml:space="preserve"> của tôi là</w:t>
+      </w:r>
+      <w:r>
+        <w:rPr>
+          <w:b/>
+          <w:bCs/>
+        </w:rPr>
+        <w:t xml:space="preserve">: </w:t>
       </w:r>
       <w:r>
         <w:t>Trong tab Network khi mà Status Code hiện 304 Modified, tại sao trình duyệt vẫn có thể hiển thị nội dung trang web bình thường?</w:t>
       </w:r>
-    </w:p>
-    <w:p>
-      <w:pPr>
-        <w:jc w:val="both"/>
-        <w:rPr>
-          <w:b/>
-          <w:bCs/>
-        </w:rPr>
-      </w:pPr>
     </w:p>
     <w:p>
       <w:pPr>
@@ -236,14 +269,718 @@
     </w:p>
     <w:p>
       <w:pPr>
-        <w:jc w:val="center"/>
-        <w:rPr>
-          <w:b/>
-          <w:bCs/>
-          <w:sz w:val="28"/>
-          <w:szCs w:val="28"/>
-        </w:rPr>
-      </w:pPr>
+        <w:jc w:val="both"/>
+        <w:rPr>
+          <w:b/>
+          <w:bCs/>
+          <w:sz w:val="28"/>
+          <w:szCs w:val="28"/>
+        </w:rPr>
+      </w:pPr>
+      <w:r>
+        <w:rPr>
+          <w:b/>
+          <w:bCs/>
+          <w:sz w:val="28"/>
+          <w:szCs w:val="28"/>
+        </w:rPr>
+        <w:t xml:space="preserve">A. Code đã hoàn thiện: </w:t>
+      </w:r>
+    </w:p>
+    <w:p>
+      <w:pPr>
+        <w:jc w:val="both"/>
+        <w:rPr>
+          <w:sz w:val="28"/>
+          <w:szCs w:val="28"/>
+        </w:rPr>
+      </w:pPr>
+      <w:r>
+        <w:rPr>
+          <w:sz w:val="28"/>
+          <w:szCs w:val="28"/>
+        </w:rPr>
+        <w:t xml:space="preserve">&lt;!DOCTYPE html&gt; </w:t>
+      </w:r>
+    </w:p>
+    <w:p>
+      <w:pPr>
+        <w:jc w:val="both"/>
+        <w:rPr>
+          <w:sz w:val="28"/>
+          <w:szCs w:val="28"/>
+        </w:rPr>
+      </w:pPr>
+      <w:r>
+        <w:rPr>
+          <w:sz w:val="28"/>
+          <w:szCs w:val="28"/>
+        </w:rPr>
+        <w:t xml:space="preserve">&lt;html lang="vi"&gt; </w:t>
+      </w:r>
+    </w:p>
+    <w:p>
+      <w:pPr>
+        <w:jc w:val="both"/>
+        <w:rPr>
+          <w:sz w:val="28"/>
+          <w:szCs w:val="28"/>
+        </w:rPr>
+      </w:pPr>
+      <w:r>
+        <w:rPr>
+          <w:sz w:val="28"/>
+          <w:szCs w:val="28"/>
+        </w:rPr>
+        <w:t xml:space="preserve">&lt;head&gt; </w:t>
+      </w:r>
+    </w:p>
+    <w:p>
+      <w:pPr>
+        <w:jc w:val="both"/>
+        <w:rPr>
+          <w:sz w:val="28"/>
+          <w:szCs w:val="28"/>
+        </w:rPr>
+      </w:pPr>
+      <w:r>
+        <w:rPr>
+          <w:sz w:val="28"/>
+          <w:szCs w:val="28"/>
+        </w:rPr>
+        <w:t xml:space="preserve">&lt;meta charset="UTF-8"&gt; </w:t>
+      </w:r>
+    </w:p>
+    <w:p>
+      <w:pPr>
+        <w:jc w:val="both"/>
+        <w:rPr>
+          <w:sz w:val="28"/>
+          <w:szCs w:val="28"/>
+        </w:rPr>
+      </w:pPr>
+      <w:r>
+        <w:rPr>
+          <w:sz w:val="28"/>
+          <w:szCs w:val="28"/>
+        </w:rPr>
+        <w:t xml:space="preserve">&lt;title&gt;PHT Chương 2 - PHP Căn Bản&lt;/title&gt; </w:t>
+      </w:r>
+    </w:p>
+    <w:p>
+      <w:pPr>
+        <w:jc w:val="both"/>
+        <w:rPr>
+          <w:sz w:val="28"/>
+          <w:szCs w:val="28"/>
+        </w:rPr>
+      </w:pPr>
+      <w:r>
+        <w:rPr>
+          <w:sz w:val="28"/>
+          <w:szCs w:val="28"/>
+        </w:rPr>
+        <w:t xml:space="preserve">&lt;/head&gt; </w:t>
+      </w:r>
+    </w:p>
+    <w:p>
+      <w:pPr>
+        <w:jc w:val="both"/>
+        <w:rPr>
+          <w:sz w:val="28"/>
+          <w:szCs w:val="28"/>
+        </w:rPr>
+      </w:pPr>
+      <w:r>
+        <w:rPr>
+          <w:sz w:val="28"/>
+          <w:szCs w:val="28"/>
+        </w:rPr>
+        <w:t xml:space="preserve">&lt;body&gt; </w:t>
+      </w:r>
+    </w:p>
+    <w:p>
+      <w:pPr>
+        <w:jc w:val="both"/>
+        <w:rPr>
+          <w:sz w:val="28"/>
+          <w:szCs w:val="28"/>
+        </w:rPr>
+      </w:pPr>
+      <w:r>
+        <w:rPr>
+          <w:sz w:val="28"/>
+          <w:szCs w:val="28"/>
+        </w:rPr>
+        <w:t xml:space="preserve">&lt;h1&gt;Kết quả PHP Căn Bản&lt;/h1&gt; </w:t>
+      </w:r>
+    </w:p>
+    <w:p>
+      <w:pPr>
+        <w:jc w:val="both"/>
+        <w:rPr>
+          <w:sz w:val="28"/>
+          <w:szCs w:val="28"/>
+        </w:rPr>
+      </w:pPr>
+      <w:r>
+        <w:rPr>
+          <w:sz w:val="28"/>
+          <w:szCs w:val="28"/>
+        </w:rPr>
+        <w:t xml:space="preserve">&lt;?php </w:t>
+      </w:r>
+    </w:p>
+    <w:p>
+      <w:pPr>
+        <w:jc w:val="both"/>
+        <w:rPr>
+          <w:sz w:val="28"/>
+          <w:szCs w:val="28"/>
+        </w:rPr>
+      </w:pPr>
+      <w:r>
+        <w:rPr>
+          <w:sz w:val="28"/>
+          <w:szCs w:val="28"/>
+        </w:rPr>
+        <w:t xml:space="preserve">// BẮT ĐẦU CODE PHP CỦA BẠN TẠI ĐÂY </w:t>
+      </w:r>
+    </w:p>
+    <w:p>
+      <w:pPr>
+        <w:jc w:val="both"/>
+        <w:rPr>
+          <w:sz w:val="28"/>
+          <w:szCs w:val="28"/>
+        </w:rPr>
+      </w:pPr>
+    </w:p>
+    <w:p>
+      <w:pPr>
+        <w:jc w:val="both"/>
+        <w:rPr>
+          <w:sz w:val="28"/>
+          <w:szCs w:val="28"/>
+        </w:rPr>
+      </w:pPr>
+      <w:r>
+        <w:rPr>
+          <w:sz w:val="28"/>
+          <w:szCs w:val="28"/>
+        </w:rPr>
+        <w:t>    // TODO 1: Khai báo 3 biến  </w:t>
+      </w:r>
+    </w:p>
+    <w:p>
+      <w:pPr>
+        <w:jc w:val="both"/>
+        <w:rPr>
+          <w:sz w:val="28"/>
+          <w:szCs w:val="28"/>
+        </w:rPr>
+      </w:pPr>
+      <w:r>
+        <w:rPr>
+          <w:sz w:val="28"/>
+          <w:szCs w:val="28"/>
+        </w:rPr>
+        <w:t>    $ho_ten = "Hà Khánh Duy";  </w:t>
+      </w:r>
+    </w:p>
+    <w:p>
+      <w:pPr>
+        <w:jc w:val="both"/>
+        <w:rPr>
+          <w:sz w:val="28"/>
+          <w:szCs w:val="28"/>
+        </w:rPr>
+      </w:pPr>
+      <w:r>
+        <w:rPr>
+          <w:sz w:val="28"/>
+          <w:szCs w:val="28"/>
+        </w:rPr>
+        <w:t>    $diem_tb = 8.0;  </w:t>
+      </w:r>
+    </w:p>
+    <w:p>
+      <w:pPr>
+        <w:jc w:val="both"/>
+        <w:rPr>
+          <w:sz w:val="28"/>
+          <w:szCs w:val="28"/>
+        </w:rPr>
+      </w:pPr>
+      <w:r>
+        <w:rPr>
+          <w:sz w:val="28"/>
+          <w:szCs w:val="28"/>
+        </w:rPr>
+        <w:t>    $co_di_hoc_chuyen_can = true;  </w:t>
+      </w:r>
+    </w:p>
+    <w:p>
+      <w:pPr>
+        <w:jc w:val="both"/>
+        <w:rPr>
+          <w:sz w:val="28"/>
+          <w:szCs w:val="28"/>
+        </w:rPr>
+      </w:pPr>
+    </w:p>
+    <w:p>
+      <w:pPr>
+        <w:jc w:val="both"/>
+        <w:rPr>
+          <w:sz w:val="28"/>
+          <w:szCs w:val="28"/>
+        </w:rPr>
+      </w:pPr>
+      <w:r>
+        <w:rPr>
+          <w:sz w:val="28"/>
+          <w:szCs w:val="28"/>
+        </w:rPr>
+        <w:t>    // TODO 2: In ra thông tin sinh viên  </w:t>
+      </w:r>
+    </w:p>
+    <w:p>
+      <w:pPr>
+        <w:jc w:val="both"/>
+        <w:rPr>
+          <w:sz w:val="28"/>
+          <w:szCs w:val="28"/>
+        </w:rPr>
+      </w:pPr>
+      <w:r>
+        <w:rPr>
+          <w:sz w:val="28"/>
+          <w:szCs w:val="28"/>
+        </w:rPr>
+        <w:t>    echo "Họ tên: $ho_ten &lt;br&gt;";</w:t>
+      </w:r>
+    </w:p>
+    <w:p>
+      <w:pPr>
+        <w:jc w:val="both"/>
+        <w:rPr>
+          <w:sz w:val="28"/>
+          <w:szCs w:val="28"/>
+        </w:rPr>
+      </w:pPr>
+      <w:r>
+        <w:rPr>
+          <w:sz w:val="28"/>
+          <w:szCs w:val="28"/>
+        </w:rPr>
+        <w:t>    echo "Điểm trung bình: $diem_tb &lt;br&gt;";</w:t>
+      </w:r>
+    </w:p>
+    <w:p>
+      <w:pPr>
+        <w:jc w:val="both"/>
+        <w:rPr>
+          <w:sz w:val="28"/>
+          <w:szCs w:val="28"/>
+        </w:rPr>
+      </w:pPr>
+      <w:r>
+        <w:rPr>
+          <w:sz w:val="28"/>
+          <w:szCs w:val="28"/>
+        </w:rPr>
+        <w:t>    echo "Chuyên cần: " . ($co_di_hoc_chuyen_can ? "Có" : "Không") . "&lt;br&gt;&lt;br&gt;";</w:t>
+      </w:r>
+    </w:p>
+    <w:p>
+      <w:pPr>
+        <w:jc w:val="both"/>
+        <w:rPr>
+          <w:sz w:val="28"/>
+          <w:szCs w:val="28"/>
+        </w:rPr>
+      </w:pPr>
+    </w:p>
+    <w:p>
+      <w:pPr>
+        <w:jc w:val="both"/>
+        <w:rPr>
+          <w:sz w:val="28"/>
+          <w:szCs w:val="28"/>
+        </w:rPr>
+      </w:pPr>
+      <w:r>
+        <w:rPr>
+          <w:sz w:val="28"/>
+          <w:szCs w:val="28"/>
+        </w:rPr>
+        <w:t>    // TODO 3: Cấu trúc IF/ELSE IF/ELSE  </w:t>
+      </w:r>
+    </w:p>
+    <w:p>
+      <w:pPr>
+        <w:jc w:val="both"/>
+        <w:rPr>
+          <w:sz w:val="28"/>
+          <w:szCs w:val="28"/>
+        </w:rPr>
+      </w:pPr>
+      <w:r>
+        <w:rPr>
+          <w:sz w:val="28"/>
+          <w:szCs w:val="28"/>
+        </w:rPr>
+        <w:lastRenderedPageBreak/>
+        <w:t>    if ($diem_tb &gt;= 8.5 &amp;&amp; $co_di_hoc_chuyen_can == true) {</w:t>
+      </w:r>
+    </w:p>
+    <w:p>
+      <w:pPr>
+        <w:jc w:val="both"/>
+        <w:rPr>
+          <w:sz w:val="28"/>
+          <w:szCs w:val="28"/>
+        </w:rPr>
+      </w:pPr>
+      <w:r>
+        <w:rPr>
+          <w:sz w:val="28"/>
+          <w:szCs w:val="28"/>
+        </w:rPr>
+        <w:t>        echo "Xếp loại: Giỏi&lt;br&gt;";</w:t>
+      </w:r>
+    </w:p>
+    <w:p>
+      <w:pPr>
+        <w:jc w:val="both"/>
+        <w:rPr>
+          <w:sz w:val="28"/>
+          <w:szCs w:val="28"/>
+        </w:rPr>
+      </w:pPr>
+      <w:r>
+        <w:rPr>
+          <w:sz w:val="28"/>
+          <w:szCs w:val="28"/>
+        </w:rPr>
+        <w:t>    } elseif ($diem_tb &gt;= 6.5 &amp;&amp; $co_di_hoc_chuyen_can == true) {</w:t>
+      </w:r>
+    </w:p>
+    <w:p>
+      <w:pPr>
+        <w:jc w:val="both"/>
+        <w:rPr>
+          <w:sz w:val="28"/>
+          <w:szCs w:val="28"/>
+        </w:rPr>
+      </w:pPr>
+      <w:r>
+        <w:rPr>
+          <w:sz w:val="28"/>
+          <w:szCs w:val="28"/>
+        </w:rPr>
+        <w:t>        echo "Xếp loại: Khá&lt;br&gt;";</w:t>
+      </w:r>
+    </w:p>
+    <w:p>
+      <w:pPr>
+        <w:jc w:val="both"/>
+        <w:rPr>
+          <w:sz w:val="28"/>
+          <w:szCs w:val="28"/>
+        </w:rPr>
+      </w:pPr>
+      <w:r>
+        <w:rPr>
+          <w:sz w:val="28"/>
+          <w:szCs w:val="28"/>
+        </w:rPr>
+        <w:t>    } elseif ($diem_tb &gt;= 5.0 &amp;&amp; $co_di_hoc_chuyen_can == true) {</w:t>
+      </w:r>
+    </w:p>
+    <w:p>
+      <w:pPr>
+        <w:jc w:val="both"/>
+        <w:rPr>
+          <w:sz w:val="28"/>
+          <w:szCs w:val="28"/>
+        </w:rPr>
+      </w:pPr>
+      <w:r>
+        <w:rPr>
+          <w:sz w:val="28"/>
+          <w:szCs w:val="28"/>
+        </w:rPr>
+        <w:t>        echo "Xếp loại: Trung bình&lt;br&gt;";</w:t>
+      </w:r>
+    </w:p>
+    <w:p>
+      <w:pPr>
+        <w:jc w:val="both"/>
+        <w:rPr>
+          <w:sz w:val="28"/>
+          <w:szCs w:val="28"/>
+        </w:rPr>
+      </w:pPr>
+      <w:r>
+        <w:rPr>
+          <w:sz w:val="28"/>
+          <w:szCs w:val="28"/>
+        </w:rPr>
+        <w:t>    } else {</w:t>
+      </w:r>
+    </w:p>
+    <w:p>
+      <w:pPr>
+        <w:jc w:val="both"/>
+        <w:rPr>
+          <w:sz w:val="28"/>
+          <w:szCs w:val="28"/>
+        </w:rPr>
+      </w:pPr>
+      <w:r>
+        <w:rPr>
+          <w:sz w:val="28"/>
+          <w:szCs w:val="28"/>
+        </w:rPr>
+        <w:t>        echo "Xếp loại: Yếu (Cần cố gắng thêm!)&lt;br&gt;";</w:t>
+      </w:r>
+    </w:p>
+    <w:p>
+      <w:pPr>
+        <w:jc w:val="both"/>
+        <w:rPr>
+          <w:sz w:val="28"/>
+          <w:szCs w:val="28"/>
+        </w:rPr>
+      </w:pPr>
+      <w:r>
+        <w:rPr>
+          <w:sz w:val="28"/>
+          <w:szCs w:val="28"/>
+        </w:rPr>
+        <w:t>    }</w:t>
+      </w:r>
+    </w:p>
+    <w:p>
+      <w:pPr>
+        <w:jc w:val="both"/>
+        <w:rPr>
+          <w:sz w:val="28"/>
+          <w:szCs w:val="28"/>
+        </w:rPr>
+      </w:pPr>
+    </w:p>
+    <w:p>
+      <w:pPr>
+        <w:jc w:val="both"/>
+        <w:rPr>
+          <w:sz w:val="28"/>
+          <w:szCs w:val="28"/>
+        </w:rPr>
+      </w:pPr>
+      <w:r>
+        <w:rPr>
+          <w:sz w:val="28"/>
+          <w:szCs w:val="28"/>
+        </w:rPr>
+        <w:t>    echo "&lt;br&gt;";</w:t>
+      </w:r>
+    </w:p>
+    <w:p>
+      <w:pPr>
+        <w:jc w:val="both"/>
+        <w:rPr>
+          <w:sz w:val="28"/>
+          <w:szCs w:val="28"/>
+        </w:rPr>
+      </w:pPr>
+    </w:p>
+    <w:p>
+      <w:pPr>
+        <w:jc w:val="both"/>
+        <w:rPr>
+          <w:sz w:val="28"/>
+          <w:szCs w:val="28"/>
+        </w:rPr>
+      </w:pPr>
+      <w:r>
+        <w:rPr>
+          <w:sz w:val="28"/>
+          <w:szCs w:val="28"/>
+        </w:rPr>
+        <w:t>    // TODO 4: Viết hàm chaoMung()  </w:t>
+      </w:r>
+    </w:p>
+    <w:p>
+      <w:pPr>
+        <w:jc w:val="both"/>
+        <w:rPr>
+          <w:sz w:val="28"/>
+          <w:szCs w:val="28"/>
+        </w:rPr>
+      </w:pPr>
+      <w:r>
+        <w:rPr>
+          <w:sz w:val="28"/>
+          <w:szCs w:val="28"/>
+        </w:rPr>
+        <w:t>    function chaoMung() {</w:t>
+      </w:r>
+    </w:p>
+    <w:p>
+      <w:pPr>
+        <w:jc w:val="both"/>
+        <w:rPr>
+          <w:sz w:val="28"/>
+          <w:szCs w:val="28"/>
+        </w:rPr>
+      </w:pPr>
+      <w:r>
+        <w:rPr>
+          <w:sz w:val="28"/>
+          <w:szCs w:val="28"/>
+        </w:rPr>
+        <w:t>        echo "Chúc mừng bạn đã hoàn thành PHT Chương 2!";</w:t>
+      </w:r>
+    </w:p>
+    <w:p>
+      <w:pPr>
+        <w:jc w:val="both"/>
+        <w:rPr>
+          <w:sz w:val="28"/>
+          <w:szCs w:val="28"/>
+        </w:rPr>
+      </w:pPr>
+      <w:r>
+        <w:rPr>
+          <w:sz w:val="28"/>
+          <w:szCs w:val="28"/>
+        </w:rPr>
+        <w:t>    }</w:t>
+      </w:r>
+    </w:p>
+    <w:p>
+      <w:pPr>
+        <w:jc w:val="both"/>
+        <w:rPr>
+          <w:sz w:val="28"/>
+          <w:szCs w:val="28"/>
+        </w:rPr>
+      </w:pPr>
+    </w:p>
+    <w:p>
+      <w:pPr>
+        <w:jc w:val="both"/>
+        <w:rPr>
+          <w:sz w:val="28"/>
+          <w:szCs w:val="28"/>
+        </w:rPr>
+      </w:pPr>
+      <w:r>
+        <w:rPr>
+          <w:sz w:val="28"/>
+          <w:szCs w:val="28"/>
+        </w:rPr>
+        <w:t>    // TODO 5: Gọi hàm  </w:t>
+      </w:r>
+    </w:p>
+    <w:p>
+      <w:pPr>
+        <w:jc w:val="both"/>
+        <w:rPr>
+          <w:sz w:val="28"/>
+          <w:szCs w:val="28"/>
+        </w:rPr>
+      </w:pPr>
+      <w:r>
+        <w:rPr>
+          <w:sz w:val="28"/>
+          <w:szCs w:val="28"/>
+        </w:rPr>
+        <w:t>    chaoMung();</w:t>
+      </w:r>
+    </w:p>
+    <w:p>
+      <w:pPr>
+        <w:jc w:val="both"/>
+        <w:rPr>
+          <w:sz w:val="28"/>
+          <w:szCs w:val="28"/>
+        </w:rPr>
+      </w:pPr>
+      <w:r>
+        <w:rPr>
+          <w:sz w:val="28"/>
+          <w:szCs w:val="28"/>
+        </w:rPr>
+        <w:t xml:space="preserve">?&gt; </w:t>
+      </w:r>
+    </w:p>
+    <w:p>
+      <w:pPr>
+        <w:jc w:val="both"/>
+        <w:rPr>
+          <w:sz w:val="28"/>
+          <w:szCs w:val="28"/>
+        </w:rPr>
+      </w:pPr>
+      <w:r>
+        <w:rPr>
+          <w:sz w:val="28"/>
+          <w:szCs w:val="28"/>
+        </w:rPr>
+        <w:t xml:space="preserve">&lt;/body&gt; </w:t>
+      </w:r>
+    </w:p>
+    <w:p>
+      <w:pPr>
+        <w:jc w:val="both"/>
+        <w:rPr>
+          <w:sz w:val="28"/>
+          <w:szCs w:val="28"/>
+        </w:rPr>
+      </w:pPr>
+      <w:r>
+        <w:rPr>
+          <w:sz w:val="28"/>
+          <w:szCs w:val="28"/>
+        </w:rPr>
+        <w:t>&lt;/html&gt;</w:t>
+      </w:r>
+    </w:p>
+    <w:p>
+      <w:pPr>
+        <w:jc w:val="both"/>
+        <w:rPr>
+          <w:b/>
+          <w:bCs/>
+          <w:sz w:val="28"/>
+          <w:szCs w:val="28"/>
+        </w:rPr>
+      </w:pPr>
+    </w:p>
+    <w:p>
+      <w:pPr>
+        <w:jc w:val="both"/>
+        <w:rPr>
+          <w:b/>
+          <w:bCs/>
+          <w:sz w:val="28"/>
+          <w:szCs w:val="28"/>
+        </w:rPr>
+      </w:pPr>
+      <w:r>
+        <w:rPr>
+          <w:b/>
+          <w:bCs/>
+          <w:sz w:val="28"/>
+          <w:szCs w:val="28"/>
+        </w:rPr>
+        <w:lastRenderedPageBreak/>
+        <w:t>B. Ảnh chụp màn hình Kết quả (Trình duyệt Web): Chạy tệp PHP của bạn trên XAMPP (ví dụ: http://localhost/chapter2.php) và chụp ảnh màn hình trình duyệt hiển thị kết quả.</w:t>
+      </w:r>
     </w:p>
     <w:p>
       <w:pPr>
@@ -259,10 +996,10 @@
           <w:bCs/>
         </w:rPr>
         <w:drawing>
-          <wp:inline distT="0" distB="0" distL="0" distR="0" wp14:anchorId="434F8A5C" wp14:editId="4445097C">
-            <wp:extent cx="5943600" cy="3331845"/>
-            <wp:effectExtent l="0" t="0" r="0" b="1905"/>
-            <wp:docPr id="4" name="Picture 4"/>
+          <wp:inline distT="0" distB="0" distL="0" distR="0" wp14:anchorId="0F6F21EB" wp14:editId="391C3EB1">
+            <wp:extent cx="5943600" cy="3344545"/>
+            <wp:effectExtent l="0" t="0" r="0" b="8255"/>
+            <wp:docPr id="2" name="Picture 2"/>
             <wp:cNvGraphicFramePr>
               <a:graphicFrameLocks xmlns:a="http://schemas.openxmlformats.org/drawingml/2006/main" noChangeAspect="1"/>
             </wp:cNvGraphicFramePr>
@@ -282,7 +1019,7 @@
                   <pic:spPr>
                     <a:xfrm>
                       <a:off x="0" y="0"/>
-                      <a:ext cx="5943600" cy="3331845"/>
+                      <a:ext cx="5943600" cy="3344545"/>
                     </a:xfrm>
                     <a:prstGeom prst="rect">
                       <a:avLst/>
@@ -303,6 +1040,28 @@
           <w:bCs/>
         </w:rPr>
       </w:pPr>
+    </w:p>
+    <w:p>
+      <w:pPr>
+        <w:jc w:val="both"/>
+      </w:pPr>
+      <w:r>
+        <w:rPr>
+          <w:b/>
+          <w:bCs/>
+        </w:rPr>
+        <w:t xml:space="preserve">Câu hỏi </w:t>
+      </w:r>
+      <w:r>
+        <w:rPr>
+          <w:b/>
+          <w:bCs/>
+        </w:rPr>
+        <w:t xml:space="preserve">của tôi là: </w:t>
+      </w:r>
+      <w:r>
+        <w:t>Tại sao ngôn ngữ PHP phải chạy trên web server như Apache mà không thể chạy trực tiếp thông qua terminal như các ngôn ngữ khác?</w:t>
+      </w:r>
     </w:p>
     <w:sectPr>
       <w:pgSz w:w="12240" w:h="15840"/>

</xml_diff>